<commit_message>
Synchronisation avec le projet original
</commit_message>
<xml_diff>
--- a/docs pour le rapport/Rapport/Bureau d'etude.docx
+++ b/docs pour le rapport/Rapport/Bureau d'etude.docx
@@ -568,7 +568,7 @@
           <w:szCs w:val="28"/>
           <w:lang w:val="fr-FR"/>
         </w:rPr>
-        <w:instrText xml:space="preserve"> HYPERLINK \l _Toc13114 </w:instrText>
+        <w:instrText xml:space="preserve"> HYPERLINK \l _Toc32626 </w:instrText>
       </w:r>
       <w:r>
         <w:rPr>
@@ -591,7 +591,7 @@
         <w:fldChar w:fldCharType="begin"/>
       </w:r>
       <w:r>
-        <w:instrText xml:space="preserve"> PAGEREF _Toc13114 \h </w:instrText>
+        <w:instrText xml:space="preserve"> PAGEREF _Toc32626 \h </w:instrText>
       </w:r>
       <w:r>
         <w:fldChar w:fldCharType="separate"/>
@@ -632,7 +632,7 @@
           <w:szCs w:val="28"/>
           <w:lang w:val="fr-FR"/>
         </w:rPr>
-        <w:instrText xml:space="preserve"> HYPERLINK \l _Toc30816 </w:instrText>
+        <w:instrText xml:space="preserve"> HYPERLINK \l _Toc14924 </w:instrText>
       </w:r>
       <w:r>
         <w:rPr>
@@ -655,7 +655,7 @@
         <w:fldChar w:fldCharType="begin"/>
       </w:r>
       <w:r>
-        <w:instrText xml:space="preserve"> PAGEREF _Toc30816 \h </w:instrText>
+        <w:instrText xml:space="preserve"> PAGEREF _Toc14924 \h </w:instrText>
       </w:r>
       <w:r>
         <w:fldChar w:fldCharType="separate"/>
@@ -696,7 +696,7 @@
           <w:szCs w:val="28"/>
           <w:lang w:val="fr-FR"/>
         </w:rPr>
-        <w:instrText xml:space="preserve"> HYPERLINK \l _Toc16148 </w:instrText>
+        <w:instrText xml:space="preserve"> HYPERLINK \l _Toc8545 </w:instrText>
       </w:r>
       <w:r>
         <w:rPr>
@@ -719,13 +719,13 @@
         <w:fldChar w:fldCharType="begin"/>
       </w:r>
       <w:r>
-        <w:instrText xml:space="preserve"> PAGEREF _Toc16148 \h </w:instrText>
+        <w:instrText xml:space="preserve"> PAGEREF _Toc8545 \h </w:instrText>
       </w:r>
       <w:r>
         <w:fldChar w:fldCharType="separate"/>
       </w:r>
       <w:r>
-        <w:t>4</w:t>
+        <w:t>5</w:t>
       </w:r>
       <w:r>
         <w:fldChar w:fldCharType="end"/>
@@ -760,7 +760,7 @@
           <w:szCs w:val="28"/>
           <w:lang w:val="fr-FR"/>
         </w:rPr>
-        <w:instrText xml:space="preserve"> HYPERLINK \l _Toc21875 </w:instrText>
+        <w:instrText xml:space="preserve"> HYPERLINK \l _Toc8936 </w:instrText>
       </w:r>
       <w:r>
         <w:rPr>
@@ -783,13 +783,13 @@
         <w:fldChar w:fldCharType="begin"/>
       </w:r>
       <w:r>
-        <w:instrText xml:space="preserve"> PAGEREF _Toc21875 \h </w:instrText>
+        <w:instrText xml:space="preserve"> PAGEREF _Toc8936 \h </w:instrText>
       </w:r>
       <w:r>
         <w:fldChar w:fldCharType="separate"/>
       </w:r>
       <w:r>
-        <w:t>4</w:t>
+        <w:t>5</w:t>
       </w:r>
       <w:r>
         <w:fldChar w:fldCharType="end"/>
@@ -824,7 +824,7 @@
           <w:szCs w:val="28"/>
           <w:lang w:val="fr-FR"/>
         </w:rPr>
-        <w:instrText xml:space="preserve"> HYPERLINK \l _Toc3088 </w:instrText>
+        <w:instrText xml:space="preserve"> HYPERLINK \l _Toc16627 </w:instrText>
       </w:r>
       <w:r>
         <w:rPr>
@@ -847,7 +847,7 @@
         <w:fldChar w:fldCharType="begin"/>
       </w:r>
       <w:r>
-        <w:instrText xml:space="preserve"> PAGEREF _Toc3088 \h </w:instrText>
+        <w:instrText xml:space="preserve"> PAGEREF _Toc16627 \h </w:instrText>
       </w:r>
       <w:r>
         <w:fldChar w:fldCharType="separate"/>
@@ -888,7 +888,7 @@
           <w:szCs w:val="28"/>
           <w:lang w:val="fr-FR"/>
         </w:rPr>
-        <w:instrText xml:space="preserve"> HYPERLINK \l _Toc3962 </w:instrText>
+        <w:instrText xml:space="preserve"> HYPERLINK \l _Toc27166 </w:instrText>
       </w:r>
       <w:r>
         <w:rPr>
@@ -911,13 +911,13 @@
         <w:fldChar w:fldCharType="begin"/>
       </w:r>
       <w:r>
-        <w:instrText xml:space="preserve"> PAGEREF _Toc3962 \h </w:instrText>
+        <w:instrText xml:space="preserve"> PAGEREF _Toc27166 \h </w:instrText>
       </w:r>
       <w:r>
         <w:fldChar w:fldCharType="separate"/>
       </w:r>
       <w:r>
-        <w:t>6</w:t>
+        <w:t>7</w:t>
       </w:r>
       <w:r>
         <w:fldChar w:fldCharType="end"/>
@@ -952,7 +952,7 @@
           <w:szCs w:val="28"/>
           <w:lang w:val="fr-FR"/>
         </w:rPr>
-        <w:instrText xml:space="preserve"> HYPERLINK \l _Toc4650 </w:instrText>
+        <w:instrText xml:space="preserve"> HYPERLINK \l _Toc25383 </w:instrText>
       </w:r>
       <w:r>
         <w:rPr>
@@ -977,13 +977,13 @@
         <w:fldChar w:fldCharType="begin"/>
       </w:r>
       <w:r>
-        <w:instrText xml:space="preserve"> PAGEREF _Toc4650 \h </w:instrText>
+        <w:instrText xml:space="preserve"> PAGEREF _Toc25383 \h </w:instrText>
       </w:r>
       <w:r>
         <w:fldChar w:fldCharType="separate"/>
       </w:r>
       <w:r>
-        <w:t>6</w:t>
+        <w:t>8</w:t>
       </w:r>
       <w:r>
         <w:fldChar w:fldCharType="end"/>
@@ -1018,7 +1018,7 @@
           <w:szCs w:val="28"/>
           <w:lang w:val="fr-FR"/>
         </w:rPr>
-        <w:instrText xml:space="preserve"> HYPERLINK \l _Toc6977 </w:instrText>
+        <w:instrText xml:space="preserve"> HYPERLINK \l _Toc24352 </w:instrText>
       </w:r>
       <w:r>
         <w:rPr>
@@ -1041,13 +1041,13 @@
         <w:fldChar w:fldCharType="begin"/>
       </w:r>
       <w:r>
-        <w:instrText xml:space="preserve"> PAGEREF _Toc6977 \h </w:instrText>
+        <w:instrText xml:space="preserve"> PAGEREF _Toc24352 \h </w:instrText>
       </w:r>
       <w:r>
         <w:fldChar w:fldCharType="separate"/>
       </w:r>
       <w:r>
-        <w:t>6</w:t>
+        <w:t>8</w:t>
       </w:r>
       <w:r>
         <w:fldChar w:fldCharType="end"/>
@@ -1082,7 +1082,7 @@
           <w:szCs w:val="28"/>
           <w:lang w:val="fr-FR"/>
         </w:rPr>
-        <w:instrText xml:space="preserve"> HYPERLINK \l _Toc25781 </w:instrText>
+        <w:instrText xml:space="preserve"> HYPERLINK \l _Toc10217 </w:instrText>
       </w:r>
       <w:r>
         <w:rPr>
@@ -1105,13 +1105,13 @@
         <w:fldChar w:fldCharType="begin"/>
       </w:r>
       <w:r>
-        <w:instrText xml:space="preserve"> PAGEREF _Toc25781 \h </w:instrText>
+        <w:instrText xml:space="preserve"> PAGEREF _Toc10217 \h </w:instrText>
       </w:r>
       <w:r>
         <w:fldChar w:fldCharType="separate"/>
       </w:r>
       <w:r>
-        <w:t>7</w:t>
+        <w:t>8</w:t>
       </w:r>
       <w:r>
         <w:fldChar w:fldCharType="end"/>
@@ -1146,7 +1146,7 @@
           <w:szCs w:val="28"/>
           <w:lang w:val="fr-FR"/>
         </w:rPr>
-        <w:instrText xml:space="preserve"> HYPERLINK \l _Toc20898 </w:instrText>
+        <w:instrText xml:space="preserve"> HYPERLINK \l _Toc415 </w:instrText>
       </w:r>
       <w:r>
         <w:rPr>
@@ -1169,13 +1169,13 @@
         <w:fldChar w:fldCharType="begin"/>
       </w:r>
       <w:r>
-        <w:instrText xml:space="preserve"> PAGEREF _Toc20898 \h </w:instrText>
+        <w:instrText xml:space="preserve"> PAGEREF _Toc415 \h </w:instrText>
       </w:r>
       <w:r>
         <w:fldChar w:fldCharType="separate"/>
       </w:r>
       <w:r>
-        <w:t>8</w:t>
+        <w:t>9</w:t>
       </w:r>
       <w:r>
         <w:fldChar w:fldCharType="end"/>
@@ -1210,7 +1210,7 @@
           <w:szCs w:val="28"/>
           <w:lang w:val="fr-FR"/>
         </w:rPr>
-        <w:instrText xml:space="preserve"> HYPERLINK \l _Toc2220 </w:instrText>
+        <w:instrText xml:space="preserve"> HYPERLINK \l _Toc22969 </w:instrText>
       </w:r>
       <w:r>
         <w:rPr>
@@ -1234,13 +1234,13 @@
         <w:fldChar w:fldCharType="begin"/>
       </w:r>
       <w:r>
-        <w:instrText xml:space="preserve"> PAGEREF _Toc2220 \h </w:instrText>
+        <w:instrText xml:space="preserve"> PAGEREF _Toc22969 \h </w:instrText>
       </w:r>
       <w:r>
         <w:fldChar w:fldCharType="separate"/>
       </w:r>
       <w:r>
-        <w:t>8</w:t>
+        <w:t>10</w:t>
       </w:r>
       <w:r>
         <w:fldChar w:fldCharType="end"/>
@@ -1275,7 +1275,7 @@
           <w:szCs w:val="28"/>
           <w:lang w:val="fr-FR"/>
         </w:rPr>
-        <w:instrText xml:space="preserve"> HYPERLINK \l _Toc7439 </w:instrText>
+        <w:instrText xml:space="preserve"> HYPERLINK \l _Toc23914 </w:instrText>
       </w:r>
       <w:r>
         <w:rPr>
@@ -1298,13 +1298,13 @@
         <w:fldChar w:fldCharType="begin"/>
       </w:r>
       <w:r>
-        <w:instrText xml:space="preserve"> PAGEREF _Toc7439 \h </w:instrText>
+        <w:instrText xml:space="preserve"> PAGEREF _Toc23914 \h </w:instrText>
       </w:r>
       <w:r>
         <w:fldChar w:fldCharType="separate"/>
       </w:r>
       <w:r>
-        <w:t>8</w:t>
+        <w:t>10</w:t>
       </w:r>
       <w:r>
         <w:fldChar w:fldCharType="end"/>
@@ -1339,7 +1339,7 @@
           <w:szCs w:val="28"/>
           <w:lang w:val="fr-FR"/>
         </w:rPr>
-        <w:instrText xml:space="preserve"> HYPERLINK \l _Toc23188 </w:instrText>
+        <w:instrText xml:space="preserve"> HYPERLINK \l _Toc15178 </w:instrText>
       </w:r>
       <w:r>
         <w:rPr>
@@ -1362,13 +1362,13 @@
         <w:fldChar w:fldCharType="begin"/>
       </w:r>
       <w:r>
-        <w:instrText xml:space="preserve"> PAGEREF _Toc23188 \h </w:instrText>
+        <w:instrText xml:space="preserve"> PAGEREF _Toc15178 \h </w:instrText>
       </w:r>
       <w:r>
         <w:fldChar w:fldCharType="separate"/>
       </w:r>
       <w:r>
-        <w:t>9</w:t>
+        <w:t>12</w:t>
       </w:r>
       <w:r>
         <w:fldChar w:fldCharType="end"/>
@@ -1403,7 +1403,7 @@
           <w:szCs w:val="28"/>
           <w:lang w:val="fr-FR"/>
         </w:rPr>
-        <w:instrText xml:space="preserve"> HYPERLINK \l _Toc31847 </w:instrText>
+        <w:instrText xml:space="preserve"> HYPERLINK \l _Toc32766 </w:instrText>
       </w:r>
       <w:r>
         <w:rPr>
@@ -1426,13 +1426,13 @@
         <w:fldChar w:fldCharType="begin"/>
       </w:r>
       <w:r>
-        <w:instrText xml:space="preserve"> PAGEREF _Toc31847 \h </w:instrText>
+        <w:instrText xml:space="preserve"> PAGEREF _Toc32766 \h </w:instrText>
       </w:r>
       <w:r>
         <w:fldChar w:fldCharType="separate"/>
       </w:r>
       <w:r>
-        <w:t>9</w:t>
+        <w:t>12</w:t>
       </w:r>
       <w:r>
         <w:fldChar w:fldCharType="end"/>
@@ -1467,7 +1467,7 @@
           <w:szCs w:val="28"/>
           <w:lang w:val="fr-FR"/>
         </w:rPr>
-        <w:instrText xml:space="preserve"> HYPERLINK \l _Toc26748 </w:instrText>
+        <w:instrText xml:space="preserve"> HYPERLINK \l _Toc2906 </w:instrText>
       </w:r>
       <w:r>
         <w:rPr>
@@ -1490,13 +1490,13 @@
         <w:fldChar w:fldCharType="begin"/>
       </w:r>
       <w:r>
-        <w:instrText xml:space="preserve"> PAGEREF _Toc26748 \h </w:instrText>
+        <w:instrText xml:space="preserve"> PAGEREF _Toc2906 \h </w:instrText>
       </w:r>
       <w:r>
         <w:fldChar w:fldCharType="separate"/>
       </w:r>
       <w:r>
-        <w:t>9</w:t>
+        <w:t>13</w:t>
       </w:r>
       <w:r>
         <w:fldChar w:fldCharType="end"/>
@@ -1531,7 +1531,7 @@
           <w:szCs w:val="28"/>
           <w:lang w:val="fr-FR"/>
         </w:rPr>
-        <w:instrText xml:space="preserve"> HYPERLINK \l _Toc19841 </w:instrText>
+        <w:instrText xml:space="preserve"> HYPERLINK \l _Toc16267 </w:instrText>
       </w:r>
       <w:r>
         <w:rPr>
@@ -1555,13 +1555,13 @@
         <w:fldChar w:fldCharType="begin"/>
       </w:r>
       <w:r>
-        <w:instrText xml:space="preserve"> PAGEREF _Toc19841 \h </w:instrText>
+        <w:instrText xml:space="preserve"> PAGEREF _Toc16267 \h </w:instrText>
       </w:r>
       <w:r>
         <w:fldChar w:fldCharType="separate"/>
       </w:r>
       <w:r>
-        <w:t>9</w:t>
+        <w:t>13</w:t>
       </w:r>
       <w:r>
         <w:fldChar w:fldCharType="end"/>
@@ -1596,7 +1596,7 @@
           <w:szCs w:val="28"/>
           <w:lang w:val="fr-FR"/>
         </w:rPr>
-        <w:instrText xml:space="preserve"> HYPERLINK \l _Toc2263 </w:instrText>
+        <w:instrText xml:space="preserve"> HYPERLINK \l _Toc14360 </w:instrText>
       </w:r>
       <w:r>
         <w:rPr>
@@ -1620,13 +1620,13 @@
         <w:fldChar w:fldCharType="begin"/>
       </w:r>
       <w:r>
-        <w:instrText xml:space="preserve"> PAGEREF _Toc2263 \h </w:instrText>
+        <w:instrText xml:space="preserve"> PAGEREF _Toc14360 \h </w:instrText>
       </w:r>
       <w:r>
         <w:fldChar w:fldCharType="separate"/>
       </w:r>
       <w:r>
-        <w:t>9</w:t>
+        <w:t>13</w:t>
       </w:r>
       <w:r>
         <w:fldChar w:fldCharType="end"/>
@@ -1661,7 +1661,7 @@
           <w:szCs w:val="28"/>
           <w:lang w:val="fr-FR"/>
         </w:rPr>
-        <w:instrText xml:space="preserve"> HYPERLINK \l _Toc9494 </w:instrText>
+        <w:instrText xml:space="preserve"> HYPERLINK \l _Toc1858 </w:instrText>
       </w:r>
       <w:r>
         <w:rPr>
@@ -1684,13 +1684,13 @@
         <w:fldChar w:fldCharType="begin"/>
       </w:r>
       <w:r>
-        <w:instrText xml:space="preserve"> PAGEREF _Toc9494 \h </w:instrText>
+        <w:instrText xml:space="preserve"> PAGEREF _Toc1858 \h </w:instrText>
       </w:r>
       <w:r>
         <w:fldChar w:fldCharType="separate"/>
       </w:r>
       <w:r>
-        <w:t>10</w:t>
+        <w:t>13</w:t>
       </w:r>
       <w:r>
         <w:fldChar w:fldCharType="end"/>
@@ -1725,7 +1725,7 @@
           <w:szCs w:val="28"/>
           <w:lang w:val="fr-FR"/>
         </w:rPr>
-        <w:instrText xml:space="preserve"> HYPERLINK \l _Toc32067 </w:instrText>
+        <w:instrText xml:space="preserve"> HYPERLINK \l _Toc18118 </w:instrText>
       </w:r>
       <w:r>
         <w:rPr>
@@ -1748,13 +1748,13 @@
         <w:fldChar w:fldCharType="begin"/>
       </w:r>
       <w:r>
-        <w:instrText xml:space="preserve"> PAGEREF _Toc32067 \h </w:instrText>
+        <w:instrText xml:space="preserve"> PAGEREF _Toc18118 \h </w:instrText>
       </w:r>
       <w:r>
         <w:fldChar w:fldCharType="separate"/>
       </w:r>
       <w:r>
-        <w:t>10</w:t>
+        <w:t>13</w:t>
       </w:r>
       <w:r>
         <w:fldChar w:fldCharType="end"/>
@@ -1789,7 +1789,7 @@
           <w:szCs w:val="28"/>
           <w:lang w:val="fr-FR"/>
         </w:rPr>
-        <w:instrText xml:space="preserve"> HYPERLINK \l _Toc26352 </w:instrText>
+        <w:instrText xml:space="preserve"> HYPERLINK \l _Toc15074 </w:instrText>
       </w:r>
       <w:r>
         <w:rPr>
@@ -1813,13 +1813,13 @@
         <w:fldChar w:fldCharType="begin"/>
       </w:r>
       <w:r>
-        <w:instrText xml:space="preserve"> PAGEREF _Toc26352 \h </w:instrText>
+        <w:instrText xml:space="preserve"> PAGEREF _Toc15074 \h </w:instrText>
       </w:r>
       <w:r>
         <w:fldChar w:fldCharType="separate"/>
       </w:r>
       <w:r>
-        <w:t>10</w:t>
+        <w:t>13</w:t>
       </w:r>
       <w:r>
         <w:fldChar w:fldCharType="end"/>
@@ -1854,7 +1854,7 @@
           <w:szCs w:val="28"/>
           <w:lang w:val="fr-FR"/>
         </w:rPr>
-        <w:instrText xml:space="preserve"> HYPERLINK \l _Toc10367 </w:instrText>
+        <w:instrText xml:space="preserve"> HYPERLINK \l _Toc22919 </w:instrText>
       </w:r>
       <w:r>
         <w:rPr>
@@ -1878,13 +1878,13 @@
         <w:fldChar w:fldCharType="begin"/>
       </w:r>
       <w:r>
-        <w:instrText xml:space="preserve"> PAGEREF _Toc10367 \h </w:instrText>
+        <w:instrText xml:space="preserve"> PAGEREF _Toc22919 \h </w:instrText>
       </w:r>
       <w:r>
         <w:fldChar w:fldCharType="separate"/>
       </w:r>
       <w:r>
-        <w:t>10</w:t>
+        <w:t>14</w:t>
       </w:r>
       <w:r>
         <w:fldChar w:fldCharType="end"/>
@@ -1919,7 +1919,7 @@
           <w:szCs w:val="28"/>
           <w:lang w:val="fr-FR"/>
         </w:rPr>
-        <w:instrText xml:space="preserve"> HYPERLINK \l _Toc10368 </w:instrText>
+        <w:instrText xml:space="preserve"> HYPERLINK \l _Toc5086 </w:instrText>
       </w:r>
       <w:r>
         <w:rPr>
@@ -1942,13 +1942,13 @@
         <w:fldChar w:fldCharType="begin"/>
       </w:r>
       <w:r>
-        <w:instrText xml:space="preserve"> PAGEREF _Toc10368 \h </w:instrText>
+        <w:instrText xml:space="preserve"> PAGEREF _Toc5086 \h </w:instrText>
       </w:r>
       <w:r>
         <w:fldChar w:fldCharType="separate"/>
       </w:r>
       <w:r>
-        <w:t>10</w:t>
+        <w:t>14</w:t>
       </w:r>
       <w:r>
         <w:fldChar w:fldCharType="end"/>
@@ -1983,7 +1983,7 @@
           <w:szCs w:val="28"/>
           <w:lang w:val="fr-FR"/>
         </w:rPr>
-        <w:instrText xml:space="preserve"> HYPERLINK \l _Toc22814 </w:instrText>
+        <w:instrText xml:space="preserve"> HYPERLINK \l _Toc19571 </w:instrText>
       </w:r>
       <w:r>
         <w:rPr>
@@ -2006,13 +2006,13 @@
         <w:fldChar w:fldCharType="begin"/>
       </w:r>
       <w:r>
-        <w:instrText xml:space="preserve"> PAGEREF _Toc22814 \h </w:instrText>
+        <w:instrText xml:space="preserve"> PAGEREF _Toc19571 \h </w:instrText>
       </w:r>
       <w:r>
         <w:fldChar w:fldCharType="separate"/>
       </w:r>
       <w:r>
-        <w:t>11</w:t>
+        <w:t>14</w:t>
       </w:r>
       <w:r>
         <w:fldChar w:fldCharType="end"/>
@@ -2047,7 +2047,7 @@
           <w:szCs w:val="28"/>
           <w:lang w:val="fr-FR"/>
         </w:rPr>
-        <w:instrText xml:space="preserve"> HYPERLINK \l _Toc31060 </w:instrText>
+        <w:instrText xml:space="preserve"> HYPERLINK \l _Toc11418 </w:instrText>
       </w:r>
       <w:r>
         <w:rPr>
@@ -2059,9 +2059,10 @@
       </w:r>
       <w:r>
         <w:rPr>
-          <w:lang w:val="fr-FR"/>
-        </w:rPr>
-        <w:t>Annexe</w:t>
+          <w:rFonts w:hint="default"/>
+          <w:lang w:val="fr-FR"/>
+        </w:rPr>
+        <w:t>MPPT</w:t>
       </w:r>
       <w:r>
         <w:tab/>
@@ -2070,13 +2071,13 @@
         <w:fldChar w:fldCharType="begin"/>
       </w:r>
       <w:r>
-        <w:instrText xml:space="preserve"> PAGEREF _Toc31060 \h </w:instrText>
+        <w:instrText xml:space="preserve"> PAGEREF _Toc11418 \h </w:instrText>
       </w:r>
       <w:r>
         <w:fldChar w:fldCharType="separate"/>
       </w:r>
       <w:r>
-        <w:t>11</w:t>
+        <w:t>15</w:t>
       </w:r>
       <w:r>
         <w:fldChar w:fldCharType="end"/>
@@ -2111,7 +2112,7 @@
           <w:szCs w:val="28"/>
           <w:lang w:val="fr-FR"/>
         </w:rPr>
-        <w:instrText xml:space="preserve"> HYPERLINK \l _Toc30388 </w:instrText>
+        <w:instrText xml:space="preserve"> HYPERLINK \l _Toc27746 </w:instrText>
       </w:r>
       <w:r>
         <w:rPr>
@@ -2125,6 +2126,70 @@
         <w:rPr>
           <w:lang w:val="fr-FR"/>
         </w:rPr>
+        <w:t>Annexe</w:t>
+      </w:r>
+      <w:r>
+        <w:tab/>
+      </w:r>
+      <w:r>
+        <w:fldChar w:fldCharType="begin"/>
+      </w:r>
+      <w:r>
+        <w:instrText xml:space="preserve"> PAGEREF _Toc27746 \h </w:instrText>
+      </w:r>
+      <w:r>
+        <w:fldChar w:fldCharType="separate"/>
+      </w:r>
+      <w:r>
+        <w:t>15</w:t>
+      </w:r>
+      <w:r>
+        <w:fldChar w:fldCharType="end"/>
+      </w:r>
+      <w:r>
+        <w:rPr>
+          <w:rFonts w:ascii="Calibri" w:hAnsi="Calibri" w:cs="Calibri"/>
+          <w:szCs w:val="28"/>
+          <w:lang w:val="fr-FR"/>
+        </w:rPr>
+        <w:fldChar w:fldCharType="end"/>
+      </w:r>
+    </w:p>
+    <w:p>
+      <w:pPr>
+        <w:pStyle w:val="12"/>
+        <w:tabs>
+          <w:tab w:val="right" w:leader="dot" w:pos="8306"/>
+        </w:tabs>
+      </w:pPr>
+      <w:r>
+        <w:rPr>
+          <w:rFonts w:ascii="Calibri" w:hAnsi="Calibri" w:cs="Calibri"/>
+          <w:szCs w:val="28"/>
+          <w:lang w:val="fr-FR"/>
+        </w:rPr>
+        <w:fldChar w:fldCharType="begin"/>
+      </w:r>
+      <w:r>
+        <w:rPr>
+          <w:rFonts w:ascii="Calibri" w:hAnsi="Calibri" w:cs="Calibri"/>
+          <w:szCs w:val="28"/>
+          <w:lang w:val="fr-FR"/>
+        </w:rPr>
+        <w:instrText xml:space="preserve"> HYPERLINK \l _Toc21125 </w:instrText>
+      </w:r>
+      <w:r>
+        <w:rPr>
+          <w:rFonts w:ascii="Calibri" w:hAnsi="Calibri" w:cs="Calibri"/>
+          <w:szCs w:val="28"/>
+          <w:lang w:val="fr-FR"/>
+        </w:rPr>
+        <w:fldChar w:fldCharType="separate"/>
+      </w:r>
+      <w:r>
+        <w:rPr>
+          <w:lang w:val="fr-FR"/>
+        </w:rPr>
         <w:t>Sources</w:t>
       </w:r>
       <w:r>
@@ -2134,13 +2199,13 @@
         <w:fldChar w:fldCharType="begin"/>
       </w:r>
       <w:r>
-        <w:instrText xml:space="preserve"> PAGEREF _Toc30388 \h </w:instrText>
+        <w:instrText xml:space="preserve"> PAGEREF _Toc21125 \h </w:instrText>
       </w:r>
       <w:r>
         <w:fldChar w:fldCharType="separate"/>
       </w:r>
       <w:r>
-        <w:t>11</w:t>
+        <w:t>15</w:t>
       </w:r>
       <w:r>
         <w:fldChar w:fldCharType="end"/>
@@ -2186,6 +2251,8 @@
           <w:lang w:val="fr-FR"/>
         </w:rPr>
       </w:pPr>
+      <w:bookmarkStart w:id="27" w:name="_GoBack"/>
+      <w:bookmarkEnd w:id="27"/>
     </w:p>
     <w:p>
       <w:pPr>
@@ -2236,7 +2303,7 @@
           <w:lang w:val="fr-FR"/>
         </w:rPr>
       </w:pPr>
-      <w:bookmarkStart w:id="1" w:name="_Toc13114"/>
+      <w:bookmarkStart w:id="1" w:name="_Toc32626"/>
       <w:r>
         <w:rPr>
           <w:lang w:val="fr-FR"/>
@@ -2432,7 +2499,7 @@
           <w:lang w:val="fr-FR"/>
         </w:rPr>
       </w:pPr>
-      <w:bookmarkStart w:id="2" w:name="_Toc30816"/>
+      <w:bookmarkStart w:id="2" w:name="_Toc14924"/>
       <w:r>
         <w:rPr>
           <w:lang w:val="fr-FR"/>
@@ -2779,7 +2846,6 @@
           <w:lang w:val="fr-FR"/>
         </w:rPr>
       </w:pPr>
-      <w:bookmarkStart w:id="3" w:name="_Toc16148"/>
       <w:r>
         <w:rPr>
           <w:lang w:val="fr-FR"/>
@@ -2795,6 +2861,7 @@
           <w:lang w:val="fr-FR"/>
         </w:rPr>
       </w:pPr>
+      <w:bookmarkStart w:id="3" w:name="_Toc8545"/>
       <w:r>
         <w:rPr>
           <w:lang w:val="fr-FR"/>
@@ -2827,7 +2894,7 @@
           <w:lang w:val="fr-FR"/>
         </w:rPr>
       </w:pPr>
-      <w:bookmarkStart w:id="4" w:name="_Toc21875"/>
+      <w:bookmarkStart w:id="4" w:name="_Toc8936"/>
       <w:r>
         <w:rPr>
           <w:lang w:val="fr-FR"/>
@@ -3707,7 +3774,7 @@
           <w:lang w:val="fr-FR"/>
         </w:rPr>
       </w:pPr>
-      <w:bookmarkStart w:id="5" w:name="_Toc3088"/>
+      <w:bookmarkStart w:id="5" w:name="_Toc16627"/>
       <w:r>
         <w:rPr>
           <w:lang w:val="fr-FR"/>
@@ -3860,7 +3927,7 @@
           <w:lang w:val="fr-FR"/>
         </w:rPr>
       </w:pPr>
-      <w:bookmarkStart w:id="6" w:name="_Toc3962"/>
+      <w:bookmarkStart w:id="6" w:name="_Toc27166"/>
       <w:r>
         <w:rPr>
           <w:lang w:val="fr-FR"/>
@@ -3914,7 +3981,7 @@
           <w:lang w:val="fr-FR"/>
         </w:rPr>
       </w:pPr>
-      <w:bookmarkStart w:id="7" w:name="_Toc4650"/>
+      <w:bookmarkStart w:id="7" w:name="_Toc25383"/>
       <w:r>
         <w:rPr>
           <w:rFonts w:cs="Arial Narrow"/>
@@ -3935,7 +4002,7 @@
           <w:lang w:val="fr-FR"/>
         </w:rPr>
       </w:pPr>
-      <w:bookmarkStart w:id="8" w:name="_Toc6977"/>
+      <w:bookmarkStart w:id="8" w:name="_Toc24352"/>
       <w:r>
         <w:rPr>
           <w:lang w:val="fr-FR"/>
@@ -4122,7 +4189,7 @@
           <w:lang w:val="fr-FR"/>
         </w:rPr>
       </w:pPr>
-      <w:bookmarkStart w:id="9" w:name="_Toc25781"/>
+      <w:bookmarkStart w:id="9" w:name="_Toc10217"/>
       <w:r>
         <w:rPr>
           <w:lang w:val="fr-FR"/>
@@ -4369,7 +4436,7 @@
           <w:lang w:val="fr-FR"/>
         </w:rPr>
       </w:pPr>
-      <w:bookmarkStart w:id="10" w:name="_Toc20898"/>
+      <w:bookmarkStart w:id="10" w:name="_Toc415"/>
       <w:r>
         <w:rPr>
           <w:lang w:val="fr-FR"/>
@@ -4408,7 +4475,6 @@
           <w:lang w:val="fr-FR"/>
         </w:rPr>
       </w:pPr>
-      <w:bookmarkStart w:id="11" w:name="_Toc2220"/>
       <w:r>
         <w:rPr>
           <w:sz w:val="36"/>
@@ -4428,6 +4494,7 @@
           <w:lang w:val="fr-FR"/>
         </w:rPr>
       </w:pPr>
+      <w:bookmarkStart w:id="11" w:name="_Toc22969"/>
       <w:r>
         <w:rPr>
           <w:sz w:val="36"/>
@@ -4446,7 +4513,7 @@
           <w:lang w:val="fr-FR"/>
         </w:rPr>
       </w:pPr>
-      <w:bookmarkStart w:id="12" w:name="_Toc7439"/>
+      <w:bookmarkStart w:id="12" w:name="_Toc23914"/>
       <w:r>
         <w:rPr>
           <w:lang w:val="fr-FR"/>
@@ -4887,8 +4954,6 @@
           <w:lang w:val="fr-FR"/>
         </w:rPr>
       </w:pPr>
-      <w:bookmarkStart w:id="26" w:name="_GoBack"/>
-      <w:bookmarkEnd w:id="26"/>
     </w:p>
     <w:p>
       <w:pPr>
@@ -5171,9 +5236,6 @@
             <w:right w:w="108" w:type="dxa"/>
           </w:tblCellMar>
         </w:tblPrEx>
-        <w:trPr>
-          <w:wAfter w:w="0" w:type="auto"/>
-        </w:trPr>
         <w:tc>
           <w:tcPr>
             <w:tcW w:w="1472" w:type="dxa"/>
@@ -5246,9 +5308,6 @@
             <w:right w:w="108" w:type="dxa"/>
           </w:tblCellMar>
         </w:tblPrEx>
-        <w:trPr>
-          <w:wAfter w:w="0" w:type="auto"/>
-        </w:trPr>
         <w:tc>
           <w:tcPr>
             <w:tcW w:w="1472" w:type="dxa"/>
@@ -5321,9 +5380,6 @@
             <w:right w:w="108" w:type="dxa"/>
           </w:tblCellMar>
         </w:tblPrEx>
-        <w:trPr>
-          <w:wAfter w:w="0" w:type="auto"/>
-        </w:trPr>
         <w:tc>
           <w:tcPr>
             <w:tcW w:w="1472" w:type="dxa"/>
@@ -5396,9 +5452,6 @@
             <w:right w:w="108" w:type="dxa"/>
           </w:tblCellMar>
         </w:tblPrEx>
-        <w:trPr>
-          <w:wAfter w:w="0" w:type="auto"/>
-        </w:trPr>
         <w:tc>
           <w:tcPr>
             <w:tcW w:w="1472" w:type="dxa"/>
@@ -5687,7 +5740,7 @@
           <w:lang w:val="fr-FR"/>
         </w:rPr>
       </w:pPr>
-      <w:bookmarkStart w:id="13" w:name="_Toc23188"/>
+      <w:bookmarkStart w:id="13" w:name="_Toc15178"/>
       <w:r>
         <w:rPr>
           <w:lang w:val="fr-FR"/>
@@ -5854,7 +5907,7 @@
           <w:lang w:val="fr-FR"/>
         </w:rPr>
       </w:pPr>
-      <w:bookmarkStart w:id="14" w:name="_Toc31847"/>
+      <w:bookmarkStart w:id="14" w:name="_Toc32766"/>
       <w:r>
         <w:rPr>
           <w:lang w:val="fr-FR"/>
@@ -5883,7 +5936,6 @@
           <w:lang w:val="fr-FR"/>
         </w:rPr>
       </w:pPr>
-      <w:bookmarkStart w:id="15" w:name="_Toc26748"/>
       <w:r>
         <w:rPr>
           <w:lang w:val="fr-FR"/>
@@ -5899,6 +5951,7 @@
           <w:lang w:val="fr-FR"/>
         </w:rPr>
       </w:pPr>
+      <w:bookmarkStart w:id="15" w:name="_Toc2906"/>
       <w:r>
         <w:rPr>
           <w:lang w:val="fr-FR"/>
@@ -5916,7 +5969,7 @@
           <w:lang w:val="fr-FR"/>
         </w:rPr>
       </w:pPr>
-      <w:bookmarkStart w:id="16" w:name="_Toc19841"/>
+      <w:bookmarkStart w:id="16" w:name="_Toc16267"/>
       <w:r>
         <w:rPr>
           <w:rFonts w:hint="default"/>
@@ -5935,7 +5988,7 @@
           <w:lang w:val="fr-FR"/>
         </w:rPr>
       </w:pPr>
-      <w:bookmarkStart w:id="17" w:name="_Toc2263"/>
+      <w:bookmarkStart w:id="17" w:name="_Toc14360"/>
       <w:r>
         <w:rPr>
           <w:rFonts w:hint="default"/>
@@ -6041,7 +6094,7 @@
           <w:lang w:val="fr-FR"/>
         </w:rPr>
       </w:pPr>
-      <w:bookmarkStart w:id="18" w:name="_Toc9494"/>
+      <w:bookmarkStart w:id="18" w:name="_Toc1858"/>
       <w:r>
         <w:rPr>
           <w:lang w:val="fr-FR"/>
@@ -6065,7 +6118,7 @@
           <w:lang w:val="fr-FR"/>
         </w:rPr>
       </w:pPr>
-      <w:bookmarkStart w:id="19" w:name="_Toc32067"/>
+      <w:bookmarkStart w:id="19" w:name="_Toc18118"/>
       <w:r>
         <w:rPr>
           <w:lang w:val="fr-FR"/>
@@ -6090,7 +6143,7 @@
           <w:lang w:val="fr-FR"/>
         </w:rPr>
       </w:pPr>
-      <w:bookmarkStart w:id="20" w:name="_Toc26352"/>
+      <w:bookmarkStart w:id="20" w:name="_Toc15074"/>
       <w:r>
         <w:rPr>
           <w:rFonts w:hint="default"/>
@@ -6122,7 +6175,7 @@
           <w:lang w:val="fr-FR"/>
         </w:rPr>
       </w:pPr>
-      <w:bookmarkStart w:id="21" w:name="_Toc10367"/>
+      <w:bookmarkStart w:id="21" w:name="_Toc22919"/>
       <w:r>
         <w:rPr>
           <w:rFonts w:hint="default"/>
@@ -6147,7 +6200,7 @@
           <w:lang w:val="fr-FR"/>
         </w:rPr>
       </w:pPr>
-      <w:bookmarkStart w:id="22" w:name="_Toc10368"/>
+      <w:bookmarkStart w:id="22" w:name="_Toc5086"/>
       <w:r>
         <w:rPr>
           <w:lang w:val="fr-FR"/>
@@ -6178,7 +6231,7 @@
           <w:lang w:val="fr-FR"/>
         </w:rPr>
       </w:pPr>
-      <w:bookmarkStart w:id="23" w:name="_Toc22814"/>
+      <w:bookmarkStart w:id="23" w:name="_Toc19571"/>
       <w:r>
         <w:rPr>
           <w:lang w:val="fr-FR"/>
@@ -6218,6 +6271,7 @@
           <w:lang w:val="fr-FR"/>
         </w:rPr>
       </w:pPr>
+      <w:bookmarkStart w:id="24" w:name="_Toc11418"/>
       <w:r>
         <w:rPr>
           <w:rFonts w:hint="default"/>
@@ -6225,6 +6279,7 @@
         </w:rPr>
         <w:t>MPPT</w:t>
       </w:r>
+      <w:bookmarkEnd w:id="24"/>
     </w:p>
     <w:p>
       <w:pPr>
@@ -6250,14 +6305,14 @@
           <w:lang w:val="fr-FR"/>
         </w:rPr>
       </w:pPr>
-      <w:bookmarkStart w:id="24" w:name="_Toc31060"/>
+      <w:bookmarkStart w:id="25" w:name="_Toc27746"/>
       <w:r>
         <w:rPr>
           <w:lang w:val="fr-FR"/>
         </w:rPr>
         <w:t>Annexe</w:t>
       </w:r>
-      <w:bookmarkEnd w:id="24"/>
+      <w:bookmarkEnd w:id="25"/>
     </w:p>
     <w:p>
       <w:pPr>
@@ -6281,14 +6336,14 @@
           <w:lang w:val="fr-FR"/>
         </w:rPr>
       </w:pPr>
-      <w:bookmarkStart w:id="25" w:name="_Toc30388"/>
+      <w:bookmarkStart w:id="26" w:name="_Toc21125"/>
       <w:r>
         <w:rPr>
           <w:lang w:val="fr-FR"/>
         </w:rPr>
         <w:t>Sources</w:t>
       </w:r>
-      <w:bookmarkEnd w:id="25"/>
+      <w:bookmarkEnd w:id="26"/>
     </w:p>
     <w:p>
       <w:pPr>

</xml_diff>